<commit_message>
Chats Creation and Removal
</commit_message>
<xml_diff>
--- a/Assignment Notes.docx
+++ b/Assignment Notes.docx
@@ -30,16 +30,13 @@
       </w:r>
     </w:p>
     <w:p>
-      <w:pPr>
-        <w:ind w:firstLine="720"/>
-      </w:pPr>
       <w:r>
         <w:rPr>
           <w:noProof/>
         </w:rPr>
         <w:drawing>
           <wp:inline distT="0" distB="0" distL="0" distR="0">
-            <wp:extent cx="4978400" cy="866242"/>
+            <wp:extent cx="5854700" cy="1018718"/>
             <wp:effectExtent l="0" t="0" r="0" b="0"/>
             <wp:docPr id="1" name="Picture 1"/>
             <wp:cNvGraphicFramePr>
@@ -67,7 +64,7 @@
                   <pic:spPr>
                     <a:xfrm>
                       <a:off x="0" y="0"/>
-                      <a:ext cx="5022819" cy="873971"/>
+                      <a:ext cx="5934708" cy="1032639"/>
                     </a:xfrm>
                     <a:prstGeom prst="rect">
                       <a:avLst/>
@@ -118,17 +115,14 @@
       </w:r>
     </w:p>
     <w:p>
-      <w:pPr>
-        <w:ind w:firstLine="720"/>
-      </w:pPr>
       <w:r>
         <w:rPr>
           <w:noProof/>
         </w:rPr>
         <w:drawing>
           <wp:inline distT="0" distB="0" distL="0" distR="0" wp14:anchorId="01DAE48D" wp14:editId="4BC73228">
-            <wp:extent cx="5022850" cy="2682610"/>
-            <wp:effectExtent l="0" t="0" r="6350" b="3810"/>
+            <wp:extent cx="5924550" cy="3164191"/>
+            <wp:effectExtent l="0" t="0" r="0" b="0"/>
             <wp:docPr id="2" name="Picture 2"/>
             <wp:cNvGraphicFramePr>
               <a:graphicFrameLocks xmlns:a="http://schemas.openxmlformats.org/drawingml/2006/main" noChangeAspect="1"/>
@@ -149,7 +143,7 @@
                   <pic:spPr>
                     <a:xfrm>
                       <a:off x="0" y="0"/>
-                      <a:ext cx="5044013" cy="2693913"/>
+                      <a:ext cx="5961061" cy="3183691"/>
                     </a:xfrm>
                     <a:prstGeom prst="rect">
                       <a:avLst/>
@@ -310,17 +304,14 @@
       </w:r>
     </w:p>
     <w:p>
-      <w:pPr>
-        <w:ind w:firstLine="720"/>
-      </w:pPr>
       <w:r>
         <w:rPr>
           <w:noProof/>
         </w:rPr>
         <w:drawing>
           <wp:inline distT="0" distB="0" distL="0" distR="0" wp14:anchorId="12E78DF6" wp14:editId="5CAF1202">
-            <wp:extent cx="5403850" cy="3297157"/>
-            <wp:effectExtent l="0" t="0" r="6350" b="0"/>
+            <wp:extent cx="5918200" cy="3610988"/>
+            <wp:effectExtent l="0" t="0" r="6350" b="8890"/>
             <wp:docPr id="3" name="Picture 3"/>
             <wp:cNvGraphicFramePr>
               <a:graphicFrameLocks xmlns:a="http://schemas.openxmlformats.org/drawingml/2006/main" noChangeAspect="1"/>
@@ -341,7 +332,7 @@
                   <pic:spPr>
                     <a:xfrm>
                       <a:off x="0" y="0"/>
-                      <a:ext cx="5407167" cy="3299181"/>
+                      <a:ext cx="5925217" cy="3615269"/>
                     </a:xfrm>
                     <a:prstGeom prst="rect">
                       <a:avLst/>
@@ -371,8 +362,6 @@
       <w:pPr>
         <w:pStyle w:val="Heading2"/>
       </w:pPr>
-      <w:bookmarkStart w:id="0" w:name="_GoBack"/>
-      <w:bookmarkEnd w:id="0"/>
       <w:r>
         <w:lastRenderedPageBreak/>
         <w:t>Authentication</w:t>
@@ -458,17 +447,14 @@
       </w:pPr>
     </w:p>
     <w:p>
-      <w:pPr>
-        <w:ind w:firstLine="720"/>
-      </w:pPr>
       <w:r>
         <w:rPr>
           <w:noProof/>
         </w:rPr>
         <w:drawing>
           <wp:inline distT="0" distB="0" distL="0" distR="0" wp14:anchorId="20A2C82D" wp14:editId="66F00C92">
-            <wp:extent cx="5429250" cy="2471585"/>
-            <wp:effectExtent l="0" t="0" r="0" b="5080"/>
+            <wp:extent cx="5958944" cy="2712720"/>
+            <wp:effectExtent l="0" t="0" r="3810" b="0"/>
             <wp:docPr id="4" name="Picture 4"/>
             <wp:cNvGraphicFramePr>
               <a:graphicFrameLocks xmlns:a="http://schemas.openxmlformats.org/drawingml/2006/main" noChangeAspect="1"/>
@@ -489,7 +475,7 @@
                   <pic:spPr>
                     <a:xfrm>
                       <a:off x="0" y="0"/>
-                      <a:ext cx="5438470" cy="2475782"/>
+                      <a:ext cx="5974765" cy="2719922"/>
                     </a:xfrm>
                     <a:prstGeom prst="rect">
                       <a:avLst/>
@@ -501,6 +487,136 @@
           </wp:inline>
         </w:drawing>
       </w:r>
+    </w:p>
+    <w:p/>
+    <w:p>
+      <w:r>
+        <w:br w:type="page"/>
+      </w:r>
+    </w:p>
+    <w:p>
+      <w:pPr>
+        <w:pStyle w:val="Heading2"/>
+      </w:pPr>
+      <w:r>
+        <w:lastRenderedPageBreak/>
+        <w:t>Chats Creation and Removal</w:t>
+      </w:r>
+    </w:p>
+    <w:p>
+      <w:r>
+        <w:t>After completing the walk through I have the following errors:</w:t>
+      </w:r>
+    </w:p>
+    <w:p>
+      <w:pPr>
+        <w:ind w:firstLine="720"/>
+        <w:rPr>
+          <w:b/>
+        </w:rPr>
+      </w:pPr>
+      <w:r>
+        <w:rPr>
+          <w:b/>
+        </w:rPr>
+        <w:t xml:space="preserve">For running android </w:t>
+      </w:r>
+      <w:r>
+        <w:rPr>
+          <w:b/>
+        </w:rPr>
+        <w:t>--</w:t>
+      </w:r>
+      <w:r>
+        <w:rPr>
+          <w:b/>
+        </w:rPr>
+        <w:t xml:space="preserve"> No change</w:t>
+      </w:r>
+    </w:p>
+    <w:p>
+      <w:pPr>
+        <w:ind w:firstLine="720"/>
+        <w:rPr>
+          <w:b/>
+        </w:rPr>
+      </w:pPr>
+      <w:r>
+        <w:rPr>
+          <w:b/>
+        </w:rPr>
+        <w:t xml:space="preserve">For </w:t>
+      </w:r>
+      <w:proofErr w:type="spellStart"/>
+      <w:r>
+        <w:rPr>
+          <w:b/>
+        </w:rPr>
+        <w:t>npm</w:t>
+      </w:r>
+      <w:proofErr w:type="spellEnd"/>
+      <w:r>
+        <w:rPr>
+          <w:b/>
+        </w:rPr>
+        <w:t xml:space="preserve"> start </w:t>
+      </w:r>
+      <w:r>
+        <w:rPr>
+          <w:b/>
+        </w:rPr>
+        <w:t>--</w:t>
+      </w:r>
+      <w:r>
+        <w:rPr>
+          <w:b/>
+        </w:rPr>
+        <w:t xml:space="preserve"> </w:t>
+      </w:r>
+    </w:p>
+    <w:p>
+      <w:r>
+        <w:rPr>
+          <w:noProof/>
+        </w:rPr>
+        <w:drawing>
+          <wp:inline distT="0" distB="0" distL="0" distR="0" wp14:anchorId="19B392FF" wp14:editId="745D888D">
+            <wp:extent cx="5943600" cy="4034155"/>
+            <wp:effectExtent l="0" t="0" r="0" b="4445"/>
+            <wp:docPr id="5" name="Picture 5"/>
+            <wp:cNvGraphicFramePr>
+              <a:graphicFrameLocks xmlns:a="http://schemas.openxmlformats.org/drawingml/2006/main" noChangeAspect="1"/>
+            </wp:cNvGraphicFramePr>
+            <a:graphic xmlns:a="http://schemas.openxmlformats.org/drawingml/2006/main">
+              <a:graphicData uri="http://schemas.openxmlformats.org/drawingml/2006/picture">
+                <pic:pic xmlns:pic="http://schemas.openxmlformats.org/drawingml/2006/picture">
+                  <pic:nvPicPr>
+                    <pic:cNvPr id="1" name=""/>
+                    <pic:cNvPicPr/>
+                  </pic:nvPicPr>
+                  <pic:blipFill>
+                    <a:blip r:embed="rId9"/>
+                    <a:stretch>
+                      <a:fillRect/>
+                    </a:stretch>
+                  </pic:blipFill>
+                  <pic:spPr>
+                    <a:xfrm>
+                      <a:off x="0" y="0"/>
+                      <a:ext cx="5943600" cy="4034155"/>
+                    </a:xfrm>
+                    <a:prstGeom prst="rect">
+                      <a:avLst/>
+                    </a:prstGeom>
+                  </pic:spPr>
+                </pic:pic>
+              </a:graphicData>
+            </a:graphic>
+          </wp:inline>
+        </w:drawing>
+      </w:r>
+      <w:bookmarkStart w:id="0" w:name="_GoBack"/>
+      <w:bookmarkEnd w:id="0"/>
     </w:p>
     <w:p/>
     <w:p/>

</xml_diff>